<commit_message>
Small fixes and name changes.
</commit_message>
<xml_diff>
--- a/Projektet/Designspecifikation/Designspecifikation Djupvik.docx
+++ b/Projektet/Designspecifikation/Designspecifikation Djupvik.docx
@@ -607,6 +607,11 @@
         <w:rPr>
           <w:lang w:val="en-US"/>
         </w:rPr>
+      </w:r>
+      <w:r>
+        <w:rPr>
+          <w:lang w:val="en-US"/>
+        </w:rPr>
         <w:fldChar w:fldCharType="separate"/>
       </w:r>
       <w:r>
@@ -673,6 +678,11 @@
           <w:lang w:val="en-US"/>
         </w:rPr>
         <w:instrText xml:space="preserve"> PAGEREF _Toc5699552 \h </w:instrText>
+      </w:r>
+      <w:r>
+        <w:rPr>
+          <w:lang w:val="en-US"/>
+        </w:rPr>
       </w:r>
       <w:r>
         <w:rPr>
@@ -776,23 +786,7 @@
         <w:ind w:left="1276"/>
       </w:pPr>
       <w:r>
-        <w:t xml:space="preserve">Djupviks Hamn är både ett fiskeläge och en förening. Föreningen består av dels ägarna till fiskelägets </w:t>
-      </w:r>
-      <w:proofErr w:type="gramStart"/>
-      <w:r>
-        <w:t>bodar men också</w:t>
-      </w:r>
-      <w:proofErr w:type="gramEnd"/>
-      <w:r>
-        <w:t xml:space="preserve"> andra som är intresserade av att bevara fiskeläget, dess historia och anordna olika aktiviteter. Denna sajt ska vara dels en plats där föreningens medlemmar får information om sådant som är på gång, </w:t>
-      </w:r>
-      <w:proofErr w:type="gramStart"/>
-      <w:r>
-        <w:t>men också</w:t>
-      </w:r>
-      <w:proofErr w:type="gramEnd"/>
-      <w:r>
-        <w:t xml:space="preserve"> som en turistsajt för besökare om platsen, dess historia och vad som händer när. </w:t>
+        <w:t xml:space="preserve">Djupviks Hamn är både ett fiskeläge och en förening. Föreningen består av dels ägarna till fiskelägets bodar men också andra som är intresserade av att bevara fiskeläget, dess historia och anordna olika aktiviteter. Denna sajt ska vara dels en plats där föreningens medlemmar får information om sådant som är på gång, men också som en turistsajt för besökare om platsen, dess historia och vad som händer när. </w:t>
       </w:r>
     </w:p>
     <w:p>
@@ -934,15 +928,7 @@
         <w:t xml:space="preserve"> om vädret i hamnen inte är för dåligt</w:t>
       </w:r>
       <w:r>
-        <w:t xml:space="preserve">. Man har eget mobilt bredband vilket gör att de kan surfa med både mobiler och surfplattor när man kommer till fiskeläget. Håkan engagerar sig ordentligt i föreningen och vill hålla sig uppdaterad om vad som är på gång och använder mest sin Samsung </w:t>
-      </w:r>
-      <w:proofErr w:type="spellStart"/>
-      <w:r>
-        <w:t>Galaxy</w:t>
-      </w:r>
-      <w:proofErr w:type="spellEnd"/>
-      <w:r>
-        <w:t xml:space="preserve"> för detta.</w:t>
+        <w:t>. Man har eget mobilt bredband vilket gör att de kan surfa med både mobiler och surfplattor när man kommer till fiskeläget. Håkan engagerar sig ordentligt i föreningen och vill hålla sig uppdaterad om vad som är på gång och använder mest sin Samsung Galaxy för detta.</w:t>
       </w:r>
     </w:p>
     <w:p>
@@ -1050,18 +1036,10 @@
         <w:t xml:space="preserve">Astrid är 38 år och bor i Berlin, där hon jobbar som läkare och hennes man är egenföretagare. De åker gärna till Sverige på semester och är intresserad av naturen och kulturen som finns här. Även om de planerar delar av sin semester hemifrån så vill de kunna vara spontana under resan och kolla ofta in om de kan hitta sajter som berättar om spännande platser och upplevelser på den ort </w:t>
       </w:r>
       <w:r>
-        <w:t xml:space="preserve">man är på väg till. Hon har en </w:t>
-      </w:r>
-      <w:proofErr w:type="spellStart"/>
-      <w:r>
-        <w:t>M</w:t>
-      </w:r>
-      <w:r>
-        <w:t>acbook</w:t>
-      </w:r>
-      <w:proofErr w:type="spellEnd"/>
-      <w:r>
-        <w:t xml:space="preserve"> air som hon använder hemma, men på resorna så är det Ipad och Iphone som gäller för att hålla koll, boka och göra ändringar i resandet. </w:t>
+        <w:t>man är på väg till. Hon har en M</w:t>
+      </w:r>
+      <w:r>
+        <w:t xml:space="preserve">acbook air som hon använder hemma, men på resorna så är det Ipad och Iphone som gäller för att hålla koll, boka och göra ändringar i resandet. </w:t>
       </w:r>
     </w:p>
     <w:p>
@@ -1152,15 +1130,7 @@
         <w:ind w:left="1276"/>
       </w:pPr>
       <w:r>
-        <w:t xml:space="preserve">Vi vill ha in många bilder, både som förtydligande av texten </w:t>
-      </w:r>
-      <w:proofErr w:type="gramStart"/>
-      <w:r>
-        <w:t>men också</w:t>
-      </w:r>
-      <w:proofErr w:type="gramEnd"/>
-      <w:r>
-        <w:t xml:space="preserve"> för att visa upp hur vackert det är. </w:t>
+        <w:t xml:space="preserve">Vi vill ha in många bilder, både som förtydligande av texten men också för att visa upp hur vackert det är. </w:t>
       </w:r>
     </w:p>
     <w:p>
@@ -1216,6 +1186,7 @@
       </w:r>
       <w:bookmarkEnd w:id="11"/>
     </w:p>
+    <w:p/>
     <w:p>
       <w:pPr>
         <w:pStyle w:val="ListParagraph"/>
@@ -1243,71 +1214,91 @@
         <w:rPr>
           <w:bCs/>
         </w:rPr>
-        <w:t xml:space="preserve"> och English.docx. Bilderna är</w:t>
-      </w:r>
-      <w:r>
-        <w:rPr>
-          <w:bCs/>
-        </w:rPr>
-        <w:t xml:space="preserve"> D-8.jpg eller D-9.jpg för mobil upplösning som bakgrundsbild. För desktop och padda används D-12.jpg och/eller D-10.jpg som bakgrundsbild. Längst </w:t>
-      </w:r>
-      <w:r>
-        <w:rPr>
-          <w:bCs/>
-        </w:rPr>
-        <w:t xml:space="preserve">upp under </w:t>
-      </w:r>
-      <w:proofErr w:type="spellStart"/>
-      <w:r>
-        <w:rPr>
-          <w:bCs/>
-        </w:rPr>
-        <w:t>navbaren</w:t>
-      </w:r>
-      <w:proofErr w:type="spellEnd"/>
-      <w:r>
-        <w:rPr>
-          <w:bCs/>
-        </w:rPr>
-        <w:t xml:space="preserve"> finns </w:t>
-      </w:r>
-      <w:r>
-        <w:rPr>
-          <w:bCs/>
-        </w:rPr>
-        <w:t>väderinformation</w:t>
-      </w:r>
-      <w:r>
-        <w:rPr>
-          <w:bCs/>
-        </w:rPr>
-        <w:t xml:space="preserve"> om de nuvarande och kommande dagarna</w:t>
-      </w:r>
-      <w:r>
-        <w:rPr>
-          <w:bCs/>
-        </w:rPr>
-        <w:t>.</w:t>
-      </w:r>
-      <w:r>
-        <w:rPr>
-          <w:bCs/>
-        </w:rPr>
-        <w:t xml:space="preserve"> Längst upp i högra hörnet finns en </w:t>
-      </w:r>
-      <w:proofErr w:type="spellStart"/>
-      <w:r>
-        <w:rPr>
-          <w:bCs/>
-        </w:rPr>
-        <w:t>dropdown</w:t>
-      </w:r>
-      <w:proofErr w:type="spellEnd"/>
-      <w:r>
-        <w:rPr>
-          <w:bCs/>
-        </w:rPr>
-        <w:t>-meny för att byta språk till engelska på startsidan. Senaste nytt delen ur startsidan.docx är en kolumn på större skärmar men på mobilen går det att bläddra bland dessa i sidled.</w:t>
+        <w:t xml:space="preserve">. </w:t>
+      </w:r>
+      <w:r>
+        <w:rPr>
+          <w:bCs/>
+        </w:rPr>
+        <w:t>Bilderna är</w:t>
+      </w:r>
+      <w:r>
+        <w:rPr>
+          <w:bCs/>
+        </w:rPr>
+        <w:t xml:space="preserve"> D-8.jpg eller D-9.jpg för mobil upplösning som bakgrundsbild. För desktop och padda </w:t>
+      </w:r>
+      <w:r>
+        <w:rPr>
+          <w:bCs/>
+        </w:rPr>
+        <w:t>kommer</w:t>
+      </w:r>
+      <w:r>
+        <w:rPr>
+          <w:bCs/>
+        </w:rPr>
+        <w:t xml:space="preserve"> D-12.jpg och/eller D-10.jpg </w:t>
+      </w:r>
+      <w:r>
+        <w:rPr>
+          <w:bCs/>
+        </w:rPr>
+        <w:t xml:space="preserve">att användas </w:t>
+      </w:r>
+      <w:r>
+        <w:rPr>
+          <w:bCs/>
+        </w:rPr>
+        <w:t xml:space="preserve">som bakgrundsbild. </w:t>
+      </w:r>
+      <w:r>
+        <w:rPr>
+          <w:bCs/>
+        </w:rPr>
+        <w:t xml:space="preserve">Längst upp i högra hörnet </w:t>
+      </w:r>
+      <w:r>
+        <w:rPr>
+          <w:bCs/>
+        </w:rPr>
+        <w:t xml:space="preserve">ska det </w:t>
+      </w:r>
+      <w:r>
+        <w:rPr>
+          <w:bCs/>
+        </w:rPr>
+        <w:t xml:space="preserve">finns en dropdown-meny för att byta språk till engelska på startsidan. Senaste nytt delen ur startsidan.docx är en kolumn </w:t>
+      </w:r>
+      <w:r>
+        <w:rPr>
+          <w:bCs/>
+        </w:rPr>
+        <w:t xml:space="preserve">som ska finnas </w:t>
+      </w:r>
+      <w:r>
+        <w:rPr>
+          <w:bCs/>
+        </w:rPr>
+        <w:t xml:space="preserve">på större skärmar men på mobilen </w:t>
+      </w:r>
+      <w:r>
+        <w:rPr>
+          <w:bCs/>
+        </w:rPr>
+        <w:t>ska det gå</w:t>
+      </w:r>
+      <w:r>
+        <w:rPr>
+          <w:bCs/>
+        </w:rPr>
+        <w:t xml:space="preserve"> att bläddra bland dessa i sidled</w:t>
+      </w:r>
+      <w:r>
+        <w:rPr>
+          <w:bCs/>
+        </w:rPr>
+        <w:t xml:space="preserve"> i stället.</w:t>
       </w:r>
     </w:p>
     <w:p>
@@ -1325,19 +1316,37 @@
         <w:rPr>
           <w:b/>
         </w:rPr>
-        <w:t>Gästplatser</w:t>
-      </w:r>
-      <w:r>
-        <w:rPr>
-          <w:bCs/>
-        </w:rPr>
-        <w:t xml:space="preserve"> (gastplatser.html)</w:t>
-      </w:r>
-      <w:r>
-        <w:rPr>
-          <w:bCs/>
-        </w:rPr>
-        <w:t xml:space="preserve"> här finns texten om gästplatserna (historia.docx) vid djupviken i en kolumn oavsett storlek på skärm.</w:t>
+        <w:t xml:space="preserve">English </w:t>
+      </w:r>
+      <w:r>
+        <w:rPr>
+          <w:bCs/>
+        </w:rPr>
+        <w:t>(english.html) på startsidan</w:t>
+      </w:r>
+      <w:r>
+        <w:rPr>
+          <w:bCs/>
+        </w:rPr>
+        <w:t xml:space="preserve"> ska det som sagt</w:t>
+      </w:r>
+      <w:r>
+        <w:rPr>
+          <w:bCs/>
+        </w:rPr>
+        <w:t xml:space="preserve"> fi</w:t>
+      </w:r>
+      <w:r>
+        <w:rPr>
+          <w:bCs/>
+        </w:rPr>
+        <w:t>nns en länk till english.html som ger kort information om djupvik på engelska</w:t>
+      </w:r>
+      <w:r>
+        <w:rPr>
+          <w:bCs/>
+        </w:rPr>
+        <w:t>.</w:t>
       </w:r>
     </w:p>
     <w:p>
@@ -1355,19 +1364,73 @@
         <w:rPr>
           <w:b/>
         </w:rPr>
-        <w:t>Historia</w:t>
-      </w:r>
-      <w:r>
-        <w:rPr>
-          <w:bCs/>
-        </w:rPr>
-        <w:t xml:space="preserve"> (historia.html)</w:t>
-      </w:r>
-      <w:r>
-        <w:rPr>
-          <w:bCs/>
-        </w:rPr>
-        <w:t xml:space="preserve"> texten från historia.docx och bilder som passar till respektive text.</w:t>
+        <w:t>Gästplatser</w:t>
+      </w:r>
+      <w:r>
+        <w:rPr>
+          <w:bCs/>
+        </w:rPr>
+        <w:t xml:space="preserve"> (gastplatser.html)</w:t>
+      </w:r>
+      <w:r>
+        <w:rPr>
+          <w:bCs/>
+        </w:rPr>
+        <w:t xml:space="preserve"> </w:t>
+      </w:r>
+      <w:r>
+        <w:rPr>
+          <w:bCs/>
+        </w:rPr>
+        <w:t>på denna sida kommer det</w:t>
+      </w:r>
+      <w:r>
+        <w:rPr>
+          <w:bCs/>
+        </w:rPr>
+        <w:t xml:space="preserve"> finns</w:t>
+      </w:r>
+      <w:r>
+        <w:rPr>
+          <w:bCs/>
+        </w:rPr>
+        <w:t xml:space="preserve"> en text</w:t>
+      </w:r>
+      <w:r>
+        <w:rPr>
+          <w:bCs/>
+        </w:rPr>
+        <w:t xml:space="preserve"> om gästplatserna (historia.docx) vid djupvik i en kolumn oavsett storlek på skärm.</w:t>
+      </w:r>
+      <w:r>
+        <w:rPr>
+          <w:bCs/>
+        </w:rPr>
+        <w:t xml:space="preserve"> Längst upp under navbaren</w:t>
+      </w:r>
+      <w:r>
+        <w:rPr>
+          <w:bCs/>
+        </w:rPr>
+        <w:t xml:space="preserve"> kommer det även finnas</w:t>
+      </w:r>
+      <w:r>
+        <w:rPr>
+          <w:bCs/>
+        </w:rPr>
+        <w:t xml:space="preserve"> väderinformation om den nuvarande och kommande dagen</w:t>
+      </w:r>
+      <w:r>
+        <w:rPr>
+          <w:bCs/>
+        </w:rPr>
+        <w:t xml:space="preserve"> vid klockslagen 6,12 och 18 svensk tid</w:t>
+      </w:r>
+      <w:r>
+        <w:rPr>
+          <w:bCs/>
+        </w:rPr>
+        <w:t>.</w:t>
       </w:r>
     </w:p>
     <w:p>
@@ -1385,19 +1448,31 @@
         <w:rPr>
           <w:b/>
         </w:rPr>
-        <w:t>Kontakt</w:t>
-      </w:r>
-      <w:r>
-        <w:rPr>
-          <w:bCs/>
-        </w:rPr>
-        <w:t xml:space="preserve"> (kontakta-oss.html)</w:t>
-      </w:r>
-      <w:r>
-        <w:rPr>
-          <w:bCs/>
-        </w:rPr>
-        <w:t xml:space="preserve"> ett kontaktformulär för att kontakta föreningen samt kontaktuppgifter längst ned.</w:t>
+        <w:t>Historia</w:t>
+      </w:r>
+      <w:r>
+        <w:rPr>
+          <w:bCs/>
+        </w:rPr>
+        <w:t xml:space="preserve"> (historia.html)</w:t>
+      </w:r>
+      <w:r>
+        <w:rPr>
+          <w:bCs/>
+        </w:rPr>
+        <w:t xml:space="preserve"> texten från historia.docx och bilder som passar till respektive text</w:t>
+      </w:r>
+      <w:r>
+        <w:rPr>
+          <w:bCs/>
+        </w:rPr>
+        <w:t xml:space="preserve"> kommer finnas på denna sida</w:t>
+      </w:r>
+      <w:r>
+        <w:rPr>
+          <w:bCs/>
+        </w:rPr>
+        <w:t>.</w:t>
       </w:r>
     </w:p>
     <w:p>
@@ -1415,19 +1490,49 @@
         <w:rPr>
           <w:b/>
         </w:rPr>
-        <w:t>Medlemsinfo</w:t>
-      </w:r>
-      <w:r>
-        <w:rPr>
-          <w:bCs/>
-        </w:rPr>
-        <w:t xml:space="preserve"> (foreningen.html)</w:t>
-      </w:r>
-      <w:r>
-        <w:rPr>
-          <w:bCs/>
-        </w:rPr>
-        <w:t xml:space="preserve"> här finns en tabell med information om medlemmarna i föreningen samt protokoll från det senaste styrelsemötet.</w:t>
+        <w:t>Kontakt</w:t>
+      </w:r>
+      <w:r>
+        <w:rPr>
+          <w:bCs/>
+        </w:rPr>
+        <w:t xml:space="preserve"> (kontakta-oss.html)</w:t>
+      </w:r>
+      <w:r>
+        <w:rPr>
+          <w:bCs/>
+        </w:rPr>
+        <w:t xml:space="preserve"> här kommer jag skapa</w:t>
+      </w:r>
+      <w:r>
+        <w:rPr>
+          <w:bCs/>
+        </w:rPr>
+        <w:t xml:space="preserve"> ett kontaktformulär för att kontakta föreningen samt kontaktuppgifter</w:t>
+      </w:r>
+      <w:r>
+        <w:rPr>
+          <w:bCs/>
+        </w:rPr>
+        <w:t xml:space="preserve"> som kommer synas</w:t>
+      </w:r>
+      <w:r>
+        <w:rPr>
+          <w:bCs/>
+        </w:rPr>
+        <w:t xml:space="preserve"> längst ned</w:t>
+      </w:r>
+      <w:r>
+        <w:rPr>
+          <w:bCs/>
+        </w:rPr>
+        <w:t xml:space="preserve"> på sidan</w:t>
+      </w:r>
+      <w:r>
+        <w:rPr>
+          <w:bCs/>
+        </w:rPr>
+        <w:t>.</w:t>
       </w:r>
     </w:p>
     <w:p>
@@ -1445,47 +1550,55 @@
         <w:rPr>
           <w:b/>
         </w:rPr>
-        <w:t>Turistmål</w:t>
-      </w:r>
-      <w:r>
-        <w:rPr>
-          <w:bCs/>
-        </w:rPr>
-        <w:t xml:space="preserve"> (</w:t>
-      </w:r>
-      <w:r>
-        <w:rPr>
-          <w:bCs/>
-        </w:rPr>
-        <w:t xml:space="preserve">aktiviteter-djupviken.html) på denna sida finns texten om de olika platserna man kan besöka vid djupviken samt en nål på en karta vart alla aktiviteter är. Aktiviteterna är </w:t>
-      </w:r>
-      <w:proofErr w:type="spellStart"/>
-      <w:r>
-        <w:rPr>
-          <w:bCs/>
-        </w:rPr>
-        <w:t>tiles</w:t>
-      </w:r>
-      <w:proofErr w:type="spellEnd"/>
-      <w:r>
-        <w:rPr>
-          <w:bCs/>
-        </w:rPr>
-        <w:t xml:space="preserve"> som tar upp 2/3 av skärmstorleken på padda/större skärm och på mobiler används alltid enbart en </w:t>
-      </w:r>
-      <w:proofErr w:type="spellStart"/>
-      <w:r>
-        <w:rPr>
-          <w:bCs/>
-        </w:rPr>
-        <w:t>tile</w:t>
-      </w:r>
-      <w:proofErr w:type="spellEnd"/>
-      <w:r>
-        <w:rPr>
-          <w:bCs/>
-        </w:rPr>
-        <w:t xml:space="preserve"> i bredd.</w:t>
+        <w:t>Medlemsinfo</w:t>
+      </w:r>
+      <w:r>
+        <w:rPr>
+          <w:bCs/>
+        </w:rPr>
+        <w:t xml:space="preserve"> (foreningen.html)</w:t>
+      </w:r>
+      <w:r>
+        <w:rPr>
+          <w:bCs/>
+        </w:rPr>
+        <w:t xml:space="preserve"> här </w:t>
+      </w:r>
+      <w:r>
+        <w:rPr>
+          <w:bCs/>
+        </w:rPr>
+        <w:t xml:space="preserve">kommer det </w:t>
+      </w:r>
+      <w:r>
+        <w:rPr>
+          <w:bCs/>
+        </w:rPr>
+        <w:t>finn</w:t>
+      </w:r>
+      <w:r>
+        <w:rPr>
+          <w:bCs/>
+        </w:rPr>
+        <w:t>a</w:t>
+      </w:r>
+      <w:r>
+        <w:rPr>
+          <w:bCs/>
+        </w:rPr>
+        <w:t>s en tabell med information om medlemmarna i föreningen samt protokoll från det senaste styrelsemötet</w:t>
+      </w:r>
+      <w:r>
+        <w:rPr>
+          <w:bCs/>
+        </w:rPr>
+        <w:t xml:space="preserve"> och övriga nyheter</w:t>
+      </w:r>
+      <w:r>
+        <w:rPr>
+          <w:bCs/>
+        </w:rPr>
+        <w:t>.</w:t>
       </w:r>
     </w:p>
     <w:p>
@@ -1503,27 +1616,146 @@
         <w:rPr>
           <w:b/>
         </w:rPr>
+        <w:t>Turistmål</w:t>
+      </w:r>
+      <w:r>
+        <w:rPr>
+          <w:bCs/>
+        </w:rPr>
+        <w:t xml:space="preserve"> (</w:t>
+      </w:r>
+      <w:r>
+        <w:rPr>
+          <w:bCs/>
+        </w:rPr>
+        <w:t>aktiviteter-djupvik.html) på denna sida</w:t>
+      </w:r>
+      <w:r>
+        <w:rPr>
+          <w:bCs/>
+        </w:rPr>
+        <w:t xml:space="preserve"> ska det</w:t>
+      </w:r>
+      <w:r>
+        <w:rPr>
+          <w:bCs/>
+        </w:rPr>
+        <w:t xml:space="preserve"> finn</w:t>
+      </w:r>
+      <w:r>
+        <w:rPr>
+          <w:bCs/>
+        </w:rPr>
+        <w:t>a</w:t>
+      </w:r>
+      <w:r>
+        <w:rPr>
+          <w:bCs/>
+        </w:rPr>
+        <w:t>s</w:t>
+      </w:r>
+      <w:r>
+        <w:rPr>
+          <w:bCs/>
+        </w:rPr>
+        <w:t xml:space="preserve"> en</w:t>
+      </w:r>
+      <w:r>
+        <w:rPr>
+          <w:bCs/>
+        </w:rPr>
+        <w:t xml:space="preserve"> text om de olika platserna man kan besöka vid djupvik. Aktiviteterna </w:t>
+      </w:r>
+      <w:r>
+        <w:rPr>
+          <w:bCs/>
+        </w:rPr>
+        <w:t>kommer vara</w:t>
+      </w:r>
+      <w:r>
+        <w:rPr>
+          <w:bCs/>
+        </w:rPr>
+        <w:t xml:space="preserve"> tiles som tar upp 2/3 av skärmstorleken på padda/större skärm och på mobiler används alltid enbart en tile i bredd.</w:t>
+      </w:r>
+    </w:p>
+    <w:p>
+      <w:pPr>
+        <w:pStyle w:val="ListParagraph"/>
+        <w:numPr>
+          <w:ilvl w:val="0"/>
+          <w:numId w:val="29"/>
+        </w:numPr>
+        <w:rPr>
+          <w:bCs/>
+        </w:rPr>
+      </w:pPr>
+      <w:r>
+        <w:rPr>
+          <w:b/>
+        </w:rPr>
+        <w:lastRenderedPageBreak/>
         <w:t>Alla sidor</w:t>
       </w:r>
       <w:r>
         <w:rPr>
           <w:bCs/>
         </w:rPr>
-        <w:t xml:space="preserve"> har en </w:t>
-      </w:r>
-      <w:proofErr w:type="spellStart"/>
+        <w:t xml:space="preserve"> </w:t>
+      </w:r>
+      <w:r>
+        <w:rPr>
+          <w:bCs/>
+        </w:rPr>
+        <w:t>kommer vara associerade till en text. De har också en navbar</w:t>
+      </w:r>
+      <w:r>
+        <w:rPr>
+          <w:bCs/>
+        </w:rPr>
+        <w:t xml:space="preserve"> </w:t>
+      </w:r>
+      <w:r>
+        <w:rPr>
+          <w:bCs/>
+        </w:rPr>
+        <w:t xml:space="preserve">för att navigera till de andra sidorna </w:t>
+      </w:r>
+      <w:r>
+        <w:rPr>
+          <w:bCs/>
+        </w:rPr>
+        <w:t xml:space="preserve">och en </w:t>
+      </w:r>
       <w:r>
         <w:rPr>
           <w:bCs/>
         </w:rPr>
         <w:t>footer</w:t>
       </w:r>
-      <w:proofErr w:type="spellEnd"/>
-      <w:r>
-        <w:rPr>
-          <w:bCs/>
-        </w:rPr>
-        <w:t xml:space="preserve"> med länk till kontakta</w:t>
+      <w:r>
+        <w:rPr>
+          <w:bCs/>
+        </w:rPr>
+        <w:t xml:space="preserve"> </w:t>
+      </w:r>
+      <w:r>
+        <w:rPr>
+          <w:bCs/>
+        </w:rPr>
+        <w:t xml:space="preserve">med </w:t>
+      </w:r>
+      <w:r>
+        <w:rPr>
+          <w:bCs/>
+        </w:rPr>
+        <w:t xml:space="preserve">en </w:t>
+      </w:r>
+      <w:r>
+        <w:rPr>
+          <w:bCs/>
+        </w:rPr>
+        <w:t>länk till kontakta</w:t>
       </w:r>
       <w:r>
         <w:rPr>
@@ -1547,7 +1779,19 @@
         <w:rPr>
           <w:bCs/>
         </w:rPr>
-        <w:t xml:space="preserve">, </w:t>
+        <w:t>,</w:t>
+      </w:r>
+      <w:r>
+        <w:rPr>
+          <w:bCs/>
+        </w:rPr>
+        <w:t xml:space="preserve"> samt</w:t>
+      </w:r>
+      <w:r>
+        <w:rPr>
+          <w:bCs/>
+        </w:rPr>
+        <w:t xml:space="preserve"> </w:t>
       </w:r>
       <w:r>
         <w:rPr>
@@ -1556,6 +1800,63 @@
         <w:t>adress och copyright.</w:t>
       </w:r>
       <w:bookmarkStart w:id="12" w:name="_Toc5699548"/>
+    </w:p>
+    <w:p>
+      <w:pPr>
+        <w:pStyle w:val="ListParagraph"/>
+        <w:numPr>
+          <w:ilvl w:val="0"/>
+          <w:numId w:val="29"/>
+        </w:numPr>
+        <w:rPr>
+          <w:bCs/>
+        </w:rPr>
+      </w:pPr>
+      <w:r>
+        <w:rPr>
+          <w:b/>
+        </w:rPr>
+        <w:t>CSS</w:t>
+      </w:r>
+      <w:r>
+        <w:rPr>
+          <w:bCs/>
+        </w:rPr>
+        <w:t>, sidan kommer använda sig av en css-fil som hämtar information från andra css-filer genom import, fonts importeras även i denna fil. De andra css filerna är för de olika media-typerna så som padda, mobil och större skärm</w:t>
+      </w:r>
+    </w:p>
+    <w:p>
+      <w:pPr>
+        <w:pStyle w:val="ListParagraph"/>
+        <w:numPr>
+          <w:ilvl w:val="0"/>
+          <w:numId w:val="29"/>
+        </w:numPr>
+        <w:rPr>
+          <w:bCs/>
+        </w:rPr>
+      </w:pPr>
+      <w:r>
+        <w:rPr>
+          <w:b/>
+        </w:rPr>
+        <w:t>JavaScript</w:t>
+      </w:r>
+    </w:p>
+    <w:p>
+      <w:pPr>
+        <w:pStyle w:val="ListParagraph"/>
+        <w:ind w:left="1636"/>
+        <w:rPr>
+          <w:bCs/>
+        </w:rPr>
+      </w:pPr>
+      <w:r>
+        <w:rPr>
+          <w:bCs/>
+        </w:rPr>
+        <w:t>Tre javascript-filer kommer att användas i projektet, en för att hämta data från API:et och en för att behandla och visa datat. Den tredje filen kommer vara app.js filen som innehåller en init funktion.</w:t>
+      </w:r>
     </w:p>
     <w:p>
       <w:pPr>
@@ -1579,13 +1880,10 @@
           <w:numId w:val="28"/>
         </w:numPr>
       </w:pPr>
-      <w:proofErr w:type="spellStart"/>
-      <w:r>
-        <w:lastRenderedPageBreak/>
+      <w:r>
         <w:t>Sitemap</w:t>
       </w:r>
       <w:bookmarkEnd w:id="12"/>
-      <w:proofErr w:type="spellEnd"/>
     </w:p>
     <w:p>
       <w:pPr>
@@ -1599,18 +1897,34 @@
       <w:pPr>
         <w:rPr>
           <w:bCs/>
-        </w:rPr>
-      </w:pPr>
-      <w:r>
-        <w:rPr>
-          <w:bCs/>
           <w:noProof/>
         </w:rPr>
+      </w:pPr>
+    </w:p>
+    <w:p>
+      <w:pPr>
+        <w:rPr>
+          <w:bCs/>
+          <w:noProof/>
+        </w:rPr>
+      </w:pPr>
+    </w:p>
+    <w:p>
+      <w:pPr>
+        <w:rPr>
+          <w:bCs/>
+        </w:rPr>
+      </w:pPr>
+      <w:r>
+        <w:rPr>
+          <w:bCs/>
+          <w:noProof/>
+        </w:rPr>
         <w:drawing>
-          <wp:inline distT="0" distB="0" distL="0" distR="0" wp14:anchorId="247A538B" wp14:editId="6238BC8F">
-            <wp:extent cx="5448300" cy="3062082"/>
-            <wp:effectExtent l="0" t="0" r="0" b="5080"/>
-            <wp:docPr id="6" name="Picture 6"/>
+          <wp:inline distT="0" distB="0" distL="0" distR="0" wp14:anchorId="4523D9DE" wp14:editId="00876666">
+            <wp:extent cx="5523345" cy="1981200"/>
+            <wp:effectExtent l="0" t="0" r="1270" b="0"/>
+            <wp:docPr id="5" name="Picture 5"/>
             <wp:cNvGraphicFramePr>
               <a:graphicFrameLocks xmlns:a="http://schemas.openxmlformats.org/drawingml/2006/main" noChangeAspect="1"/>
             </wp:cNvGraphicFramePr>
@@ -1618,7 +1932,7 @@
               <a:graphicData uri="http://schemas.openxmlformats.org/drawingml/2006/picture">
                 <pic:pic xmlns:pic="http://schemas.openxmlformats.org/drawingml/2006/picture">
                   <pic:nvPicPr>
-                    <pic:cNvPr id="0" name="Picture 3"/>
+                    <pic:cNvPr id="0" name="Picture 1"/>
                     <pic:cNvPicPr>
                       <a:picLocks noChangeAspect="1" noChangeArrowheads="1"/>
                     </pic:cNvPicPr>
@@ -1631,13 +1945,13 @@
                         </a:ext>
                       </a:extLst>
                     </a:blip>
-                    <a:srcRect l="9146" t="2" r="6465" b="27404"/>
+                    <a:srcRect l="10953" t="13207" r="7774" b="34906"/>
                     <a:stretch/>
                   </pic:blipFill>
                   <pic:spPr bwMode="auto">
                     <a:xfrm>
                       <a:off x="0" y="0"/>
-                      <a:ext cx="5497204" cy="3089567"/>
+                      <a:ext cx="5534548" cy="1985219"/>
                     </a:xfrm>
                     <a:prstGeom prst="rect">
                       <a:avLst/>
@@ -1674,15 +1988,23 @@
       <w:bookmarkEnd w:id="13"/>
     </w:p>
     <w:p>
-      <w:r>
+      <w:pPr>
         <w:rPr>
           <w:noProof/>
         </w:rPr>
+      </w:pPr>
+    </w:p>
+    <w:p>
+      <w:r>
+        <w:rPr>
+          <w:noProof/>
+        </w:rPr>
+        <w:lastRenderedPageBreak/>
         <w:drawing>
-          <wp:inline distT="0" distB="0" distL="0" distR="0" wp14:anchorId="0CAF256D" wp14:editId="2D94F84C">
-            <wp:extent cx="5400675" cy="4257675"/>
-            <wp:effectExtent l="0" t="0" r="9525" b="9525"/>
-            <wp:docPr id="5" name="Picture 5"/>
+          <wp:inline distT="0" distB="0" distL="0" distR="0" wp14:anchorId="4D777FD8" wp14:editId="77A08648">
+            <wp:extent cx="4895850" cy="4093588"/>
+            <wp:effectExtent l="0" t="0" r="0" b="2540"/>
+            <wp:docPr id="2" name="Picture 2"/>
             <wp:cNvGraphicFramePr>
               <a:graphicFrameLocks xmlns:a="http://schemas.openxmlformats.org/drawingml/2006/main" noChangeAspect="1"/>
             </wp:cNvGraphicFramePr>
@@ -1690,12 +2012,12 @@
               <a:graphicData uri="http://schemas.openxmlformats.org/drawingml/2006/picture">
                 <pic:pic xmlns:pic="http://schemas.openxmlformats.org/drawingml/2006/picture">
                   <pic:nvPicPr>
-                    <pic:cNvPr id="0" name="Picture 2"/>
+                    <pic:cNvPr id="0" name="Picture 1"/>
                     <pic:cNvPicPr>
                       <a:picLocks noChangeAspect="1" noChangeArrowheads="1"/>
                     </pic:cNvPicPr>
                   </pic:nvPicPr>
-                  <pic:blipFill>
+                  <pic:blipFill rotWithShape="1">
                     <a:blip r:embed="rId11">
                       <a:extLst>
                         <a:ext uri="{28A0092B-C50C-407E-A947-70E740481C1C}">
@@ -1703,15 +2025,13 @@
                         </a:ext>
                       </a:extLst>
                     </a:blip>
-                    <a:srcRect/>
-                    <a:stretch>
-                      <a:fillRect/>
-                    </a:stretch>
+                    <a:srcRect l="4593" t="9434" r="53357" b="27987"/>
+                    <a:stretch/>
                   </pic:blipFill>
                   <pic:spPr bwMode="auto">
                     <a:xfrm>
                       <a:off x="0" y="0"/>
-                      <a:ext cx="5400675" cy="4257675"/>
+                      <a:ext cx="4912787" cy="4107749"/>
                     </a:xfrm>
                     <a:prstGeom prst="rect">
                       <a:avLst/>
@@ -1720,6 +2040,11 @@
                     <a:ln>
                       <a:noFill/>
                     </a:ln>
+                    <a:extLst>
+                      <a:ext uri="{53640926-AAD7-44D8-BBD7-CCE9431645EC}">
+                        <a14:shadowObscured xmlns:a14="http://schemas.microsoft.com/office/drawing/2010/main"/>
+                      </a:ext>
+                    </a:extLst>
                   </pic:spPr>
                 </pic:pic>
               </a:graphicData>
@@ -1772,9 +2097,32 @@
           <w:sz w:val="22"/>
           <w:szCs w:val="22"/>
         </w:rPr>
-        <w:t xml:space="preserve">Sidan kommer använda sig av </w:t>
-      </w:r>
-      <w:proofErr w:type="spellStart"/>
+        <w:t>Sidan kommer</w:t>
+      </w:r>
+      <w:r>
+        <w:rPr>
+          <w:bCs/>
+          <w:sz w:val="22"/>
+          <w:szCs w:val="22"/>
+        </w:rPr>
+        <w:t xml:space="preserve"> att använda sig av en kolumn för mobil-versionen samt</w:t>
+      </w:r>
+      <w:r>
+        <w:rPr>
+          <w:bCs/>
+          <w:sz w:val="22"/>
+          <w:szCs w:val="22"/>
+        </w:rPr>
+        <w:t xml:space="preserve"> </w:t>
+      </w:r>
+      <w:r>
+        <w:rPr>
+          <w:bCs/>
+          <w:sz w:val="22"/>
+          <w:szCs w:val="22"/>
+        </w:rPr>
+        <w:t xml:space="preserve">implementera </w:t>
+      </w:r>
       <w:r>
         <w:rPr>
           <w:bCs/>
@@ -1783,98 +2131,149 @@
         </w:rPr>
         <w:t>scroll-snap</w:t>
       </w:r>
-      <w:proofErr w:type="spellEnd"/>
-      <w:r>
-        <w:rPr>
-          <w:bCs/>
-          <w:sz w:val="22"/>
-          <w:szCs w:val="22"/>
-        </w:rPr>
-        <w:t xml:space="preserve"> där de olika delarna kommer finnas representerade vertikalt. Längst upp på sidan kommer även en </w:t>
-      </w:r>
-      <w:proofErr w:type="spellStart"/>
-      <w:r>
-        <w:rPr>
-          <w:bCs/>
-          <w:sz w:val="22"/>
-          <w:szCs w:val="22"/>
-        </w:rPr>
-        <w:t>navbar</w:t>
-      </w:r>
-      <w:proofErr w:type="spellEnd"/>
-      <w:r>
-        <w:rPr>
-          <w:bCs/>
-          <w:sz w:val="22"/>
-          <w:szCs w:val="22"/>
-        </w:rPr>
-        <w:t xml:space="preserve"> att finnas som horisontellt täcker hela skärmens bredd (obs endast för padda och större skärmar.)</w:t>
-      </w:r>
-      <w:r>
-        <w:rPr>
-          <w:bCs/>
-          <w:sz w:val="22"/>
-          <w:szCs w:val="22"/>
-        </w:rPr>
-        <w:t xml:space="preserve"> På mobilversionen kommer</w:t>
-      </w:r>
-      <w:r>
-        <w:rPr>
-          <w:bCs/>
-          <w:sz w:val="22"/>
-          <w:szCs w:val="22"/>
-        </w:rPr>
-        <w:t xml:space="preserve"> en </w:t>
-      </w:r>
-      <w:proofErr w:type="spellStart"/>
-      <w:r>
-        <w:rPr>
-          <w:bCs/>
-          <w:sz w:val="22"/>
-          <w:szCs w:val="22"/>
-        </w:rPr>
-        <w:t>navbar</w:t>
-      </w:r>
-      <w:proofErr w:type="spellEnd"/>
-      <w:r>
-        <w:rPr>
-          <w:bCs/>
-          <w:sz w:val="22"/>
-          <w:szCs w:val="22"/>
-        </w:rPr>
-        <w:t xml:space="preserve"> som fälls ut från sidan att finnas i stället</w:t>
-      </w:r>
-      <w:r>
-        <w:rPr>
-          <w:bCs/>
-          <w:sz w:val="22"/>
-          <w:szCs w:val="22"/>
-        </w:rPr>
-        <w:t>. Layouten är centrerad och flexibel mellan mobil och padda/större skärm. En kolumn kommer finnas för mobil och för padda/större skärm kommer det också</w:t>
-      </w:r>
-      <w:r>
-        <w:rPr>
-          <w:bCs/>
-          <w:sz w:val="22"/>
-          <w:szCs w:val="22"/>
-        </w:rPr>
-        <w:t xml:space="preserve"> bara att</w:t>
-      </w:r>
-      <w:r>
-        <w:rPr>
-          <w:bCs/>
-          <w:sz w:val="22"/>
-          <w:szCs w:val="22"/>
-        </w:rPr>
-        <w:t xml:space="preserve"> finnas en kolumn</w:t>
-      </w:r>
-      <w:r>
-        <w:rPr>
-          <w:bCs/>
-          <w:sz w:val="22"/>
-          <w:szCs w:val="22"/>
-        </w:rPr>
-        <w:t xml:space="preserve"> för att göra sajten så enkel att navigera som möjligt</w:t>
+      <w:r>
+        <w:rPr>
+          <w:bCs/>
+          <w:sz w:val="22"/>
+          <w:szCs w:val="22"/>
+        </w:rPr>
+        <w:t xml:space="preserve"> för respektive sektion</w:t>
+      </w:r>
+      <w:r>
+        <w:rPr>
+          <w:bCs/>
+          <w:sz w:val="22"/>
+          <w:szCs w:val="22"/>
+        </w:rPr>
+        <w:t xml:space="preserve"> där de olika delarna kommer finnas representerade vertikalt. </w:t>
+      </w:r>
+      <w:r>
+        <w:rPr>
+          <w:bCs/>
+          <w:sz w:val="22"/>
+          <w:szCs w:val="22"/>
+        </w:rPr>
+        <w:t>För padda och större skärmar kommer det l</w:t>
+      </w:r>
+      <w:r>
+        <w:rPr>
+          <w:bCs/>
+          <w:sz w:val="22"/>
+          <w:szCs w:val="22"/>
+        </w:rPr>
+        <w:t>ängst upp på sidan även</w:t>
+      </w:r>
+      <w:r>
+        <w:rPr>
+          <w:bCs/>
+          <w:sz w:val="22"/>
+          <w:szCs w:val="22"/>
+        </w:rPr>
+        <w:t xml:space="preserve"> att finnas</w:t>
+      </w:r>
+      <w:r>
+        <w:rPr>
+          <w:bCs/>
+          <w:sz w:val="22"/>
+          <w:szCs w:val="22"/>
+        </w:rPr>
+        <w:t xml:space="preserve"> en navbar som täcker hela skärmens</w:t>
+      </w:r>
+      <w:r>
+        <w:rPr>
+          <w:bCs/>
+          <w:sz w:val="22"/>
+          <w:szCs w:val="22"/>
+        </w:rPr>
+        <w:t xml:space="preserve">. </w:t>
+      </w:r>
+      <w:r>
+        <w:rPr>
+          <w:bCs/>
+          <w:sz w:val="22"/>
+          <w:szCs w:val="22"/>
+        </w:rPr>
+        <w:t>På mobilversionen kommer</w:t>
+      </w:r>
+      <w:r>
+        <w:rPr>
+          <w:bCs/>
+          <w:sz w:val="22"/>
+          <w:szCs w:val="22"/>
+        </w:rPr>
+        <w:t xml:space="preserve"> en navbar som fälls ut från sidan att finnas i stället</w:t>
+      </w:r>
+      <w:r>
+        <w:rPr>
+          <w:bCs/>
+          <w:sz w:val="22"/>
+          <w:szCs w:val="22"/>
+        </w:rPr>
+        <w:t>. Layouten</w:t>
+      </w:r>
+      <w:r>
+        <w:rPr>
+          <w:bCs/>
+          <w:sz w:val="22"/>
+          <w:szCs w:val="22"/>
+        </w:rPr>
+        <w:t xml:space="preserve"> för djupvik</w:t>
+      </w:r>
+      <w:r>
+        <w:rPr>
+          <w:bCs/>
+          <w:sz w:val="22"/>
+          <w:szCs w:val="22"/>
+        </w:rPr>
+        <w:t xml:space="preserve"> är centrerad och flexibel mellan mobil och padda/större skärm. En kolumn kommer finnas för mobil och för padda/större skärm kommer det </w:t>
+      </w:r>
+      <w:r>
+        <w:rPr>
+          <w:bCs/>
+          <w:sz w:val="22"/>
+          <w:szCs w:val="22"/>
+        </w:rPr>
+        <w:t>att</w:t>
+      </w:r>
+      <w:r>
+        <w:rPr>
+          <w:bCs/>
+          <w:sz w:val="22"/>
+          <w:szCs w:val="22"/>
+        </w:rPr>
+        <w:t xml:space="preserve"> finnas en</w:t>
+      </w:r>
+      <w:r>
+        <w:rPr>
+          <w:bCs/>
+          <w:sz w:val="22"/>
+          <w:szCs w:val="22"/>
+        </w:rPr>
+        <w:t>/två</w:t>
+      </w:r>
+      <w:r>
+        <w:rPr>
+          <w:bCs/>
+          <w:sz w:val="22"/>
+          <w:szCs w:val="22"/>
+        </w:rPr>
+        <w:t xml:space="preserve"> kolumn</w:t>
+      </w:r>
+      <w:r>
+        <w:rPr>
+          <w:bCs/>
+          <w:sz w:val="22"/>
+          <w:szCs w:val="22"/>
+        </w:rPr>
+        <w:t xml:space="preserve">er beroende på innehållet för sidan. Det flesta sidor kommer att följa ett liknande mönster för att göra de </w:t>
+      </w:r>
+      <w:r>
+        <w:rPr>
+          <w:bCs/>
+          <w:sz w:val="22"/>
+          <w:szCs w:val="22"/>
+        </w:rPr>
+        <w:t>sajten så enkel att navigera som möjligt</w:t>
       </w:r>
       <w:r>
         <w:rPr>
@@ -1907,6 +2306,24 @@
           <w:szCs w:val="22"/>
         </w:rPr>
         <w:t>.</w:t>
+      </w:r>
+    </w:p>
+    <w:p>
+      <w:pPr>
+        <w:ind w:left="1304"/>
+        <w:rPr>
+          <w:bCs/>
+          <w:sz w:val="22"/>
+          <w:szCs w:val="22"/>
+        </w:rPr>
+      </w:pPr>
+      <w:r>
+        <w:rPr>
+          <w:bCs/>
+          <w:sz w:val="22"/>
+          <w:szCs w:val="22"/>
+        </w:rPr>
+        <w:t>De flesta sidor kommer utnyttja dels ”section”-element och ”article”-element, dels nav, footer samt picture. (html5)</w:t>
       </w:r>
     </w:p>
     <w:p>
@@ -1943,7 +2360,47 @@
           <w:sz w:val="22"/>
           <w:szCs w:val="22"/>
         </w:rPr>
-        <w:t>Hemsidan ska utstråla lugn genom att använda jordnära pastellfärger så som grått, gult</w:t>
+        <w:t>Hemsidan ska utstråla lugn</w:t>
+      </w:r>
+      <w:r>
+        <w:rPr>
+          <w:bCs/>
+          <w:sz w:val="22"/>
+          <w:szCs w:val="22"/>
+        </w:rPr>
+        <w:t xml:space="preserve"> och ro så att Djupvik framstår som en </w:t>
+      </w:r>
+      <w:r>
+        <w:rPr>
+          <w:bCs/>
+          <w:sz w:val="22"/>
+          <w:szCs w:val="22"/>
+        </w:rPr>
+        <w:t xml:space="preserve">vacker </w:t>
+      </w:r>
+      <w:r>
+        <w:rPr>
+          <w:bCs/>
+          <w:sz w:val="22"/>
+          <w:szCs w:val="22"/>
+        </w:rPr>
+        <w:t>plats för avkoppling och sevärdheter,</w:t>
+      </w:r>
+      <w:r>
+        <w:rPr>
+          <w:bCs/>
+          <w:sz w:val="22"/>
+          <w:szCs w:val="22"/>
+        </w:rPr>
+        <w:t xml:space="preserve"> genom att använda jordnära pastellfärger så som grå, </w:t>
+      </w:r>
+      <w:r>
+        <w:rPr>
+          <w:bCs/>
+          <w:sz w:val="22"/>
+          <w:szCs w:val="22"/>
+        </w:rPr>
+        <w:t>sand</w:t>
       </w:r>
       <w:r>
         <w:rPr>
@@ -1959,7 +2416,7 @@
           <w:sz w:val="22"/>
           <w:szCs w:val="22"/>
         </w:rPr>
-        <w:t xml:space="preserve"> blått och andra färger som finns </w:t>
+        <w:t xml:space="preserve"> blå och andra färger som finns </w:t>
       </w:r>
       <w:r>
         <w:rPr>
@@ -1983,95 +2440,144 @@
           <w:sz w:val="22"/>
           <w:szCs w:val="22"/>
         </w:rPr>
-        <w:t xml:space="preserve"> på</w:t>
-      </w:r>
-      <w:r>
-        <w:rPr>
-          <w:bCs/>
-          <w:sz w:val="22"/>
-          <w:szCs w:val="22"/>
-        </w:rPr>
-        <w:t xml:space="preserve"> hemsidan. Teckensnittet som kommer användas är </w:t>
-      </w:r>
-      <w:proofErr w:type="spellStart"/>
-      <w:r>
-        <w:rPr>
-          <w:bCs/>
-          <w:sz w:val="22"/>
-          <w:szCs w:val="22"/>
-        </w:rPr>
-        <w:t>Roboto</w:t>
-      </w:r>
-      <w:proofErr w:type="spellEnd"/>
-      <w:r>
-        <w:rPr>
-          <w:bCs/>
-          <w:sz w:val="22"/>
-          <w:szCs w:val="22"/>
-        </w:rPr>
-        <w:t xml:space="preserve"> (alternativt </w:t>
-      </w:r>
-      <w:proofErr w:type="spellStart"/>
-      <w:r>
-        <w:rPr>
-          <w:bCs/>
-          <w:sz w:val="22"/>
-          <w:szCs w:val="22"/>
-        </w:rPr>
-        <w:t>Encode</w:t>
-      </w:r>
-      <w:proofErr w:type="spellEnd"/>
-      <w:r>
-        <w:rPr>
-          <w:bCs/>
-          <w:sz w:val="22"/>
-          <w:szCs w:val="22"/>
-        </w:rPr>
-        <w:t xml:space="preserve"> Sans SC, Montserrat, </w:t>
-      </w:r>
-      <w:proofErr w:type="spellStart"/>
-      <w:r>
-        <w:rPr>
-          <w:bCs/>
-          <w:sz w:val="22"/>
-          <w:szCs w:val="22"/>
-        </w:rPr>
-        <w:t>Lato</w:t>
-      </w:r>
-      <w:proofErr w:type="spellEnd"/>
-      <w:r>
-        <w:rPr>
-          <w:bCs/>
-          <w:sz w:val="22"/>
-          <w:szCs w:val="22"/>
-        </w:rPr>
-        <w:t xml:space="preserve"> eller </w:t>
-      </w:r>
-      <w:proofErr w:type="spellStart"/>
-      <w:r>
-        <w:rPr>
-          <w:bCs/>
-          <w:sz w:val="22"/>
-          <w:szCs w:val="22"/>
-        </w:rPr>
-        <w:t>Noto</w:t>
-      </w:r>
-      <w:proofErr w:type="spellEnd"/>
-      <w:r>
-        <w:rPr>
-          <w:bCs/>
-          <w:sz w:val="22"/>
-          <w:szCs w:val="22"/>
-        </w:rPr>
-        <w:t xml:space="preserve"> Sans JP) typsnitten kommer jämföras och om ingen av de ovanstående passar så kommer ett annat att väljas.</w:t>
-      </w:r>
-      <w:r>
-        <w:rPr>
-          <w:bCs/>
-          <w:sz w:val="22"/>
-          <w:szCs w:val="22"/>
-        </w:rPr>
-        <w:t xml:space="preserve"> Sajten ska uppfattas som lätt och minimalistisk. Sajten kommer att utvecklas med ett </w:t>
+        <w:t xml:space="preserve"> </w:t>
+      </w:r>
+      <w:r>
+        <w:rPr>
+          <w:bCs/>
+          <w:sz w:val="22"/>
+          <w:szCs w:val="22"/>
+        </w:rPr>
+        <w:t>som</w:t>
+      </w:r>
+      <w:r>
+        <w:rPr>
+          <w:bCs/>
+          <w:sz w:val="22"/>
+          <w:szCs w:val="22"/>
+        </w:rPr>
+        <w:t xml:space="preserve"> kommer användas</w:t>
+      </w:r>
+      <w:r>
+        <w:rPr>
+          <w:bCs/>
+          <w:sz w:val="22"/>
+          <w:szCs w:val="22"/>
+        </w:rPr>
+        <w:t xml:space="preserve"> </w:t>
+      </w:r>
+      <w:r>
+        <w:rPr>
+          <w:bCs/>
+          <w:sz w:val="22"/>
+          <w:szCs w:val="22"/>
+        </w:rPr>
+        <w:t>på</w:t>
+      </w:r>
+      <w:r>
+        <w:rPr>
+          <w:bCs/>
+          <w:sz w:val="22"/>
+          <w:szCs w:val="22"/>
+        </w:rPr>
+        <w:t xml:space="preserve"> </w:t>
+      </w:r>
+      <w:r>
+        <w:rPr>
+          <w:bCs/>
+          <w:sz w:val="22"/>
+          <w:szCs w:val="22"/>
+        </w:rPr>
+        <w:lastRenderedPageBreak/>
+        <w:t>hemsidan</w:t>
+      </w:r>
+      <w:r>
+        <w:rPr>
+          <w:bCs/>
+          <w:sz w:val="22"/>
+          <w:szCs w:val="22"/>
+        </w:rPr>
+        <w:t xml:space="preserve"> tror jag att denna känsla kommer kunna förmedlas</w:t>
+      </w:r>
+      <w:r>
+        <w:rPr>
+          <w:bCs/>
+          <w:sz w:val="22"/>
+          <w:szCs w:val="22"/>
+        </w:rPr>
+        <w:t>. Teckensnittet som kommer användas är Roboto</w:t>
+      </w:r>
+      <w:r>
+        <w:rPr>
+          <w:bCs/>
+          <w:sz w:val="22"/>
+          <w:szCs w:val="22"/>
+        </w:rPr>
+        <w:t xml:space="preserve"> och Lato</w:t>
+      </w:r>
+      <w:r>
+        <w:rPr>
+          <w:bCs/>
+          <w:sz w:val="22"/>
+          <w:szCs w:val="22"/>
+        </w:rPr>
+        <w:t xml:space="preserve"> (alternativt Encode Sans SC, Montserrat</w:t>
+      </w:r>
+      <w:r>
+        <w:rPr>
+          <w:bCs/>
+          <w:sz w:val="22"/>
+          <w:szCs w:val="22"/>
+        </w:rPr>
+        <w:t xml:space="preserve"> </w:t>
+      </w:r>
+      <w:r>
+        <w:rPr>
+          <w:bCs/>
+          <w:sz w:val="22"/>
+          <w:szCs w:val="22"/>
+        </w:rPr>
+        <w:t>eller Noto Sans JP) typsnitten kommer jämföras och om ingen av de ovanstående passar så kommer ett annat att väljas.</w:t>
+      </w:r>
+      <w:r>
+        <w:rPr>
+          <w:bCs/>
+          <w:sz w:val="22"/>
+          <w:szCs w:val="22"/>
+        </w:rPr>
+        <w:t xml:space="preserve"> Sajten ska uppfattas som lätt och minimalistisk</w:t>
+      </w:r>
+      <w:r>
+        <w:rPr>
+          <w:bCs/>
+          <w:sz w:val="22"/>
+          <w:szCs w:val="22"/>
+        </w:rPr>
+        <w:t xml:space="preserve"> och innehåller därför inte för många element</w:t>
+      </w:r>
+      <w:r>
+        <w:rPr>
+          <w:bCs/>
+          <w:sz w:val="22"/>
+          <w:szCs w:val="22"/>
+        </w:rPr>
+        <w:t>. Sajten kommer</w:t>
+      </w:r>
+      <w:r>
+        <w:rPr>
+          <w:bCs/>
+          <w:sz w:val="22"/>
+          <w:szCs w:val="22"/>
+        </w:rPr>
+        <w:t xml:space="preserve"> även</w:t>
+      </w:r>
+      <w:r>
+        <w:rPr>
+          <w:bCs/>
+          <w:sz w:val="22"/>
+          <w:szCs w:val="22"/>
+        </w:rPr>
+        <w:t xml:space="preserve"> att utvecklas med ett </w:t>
       </w:r>
       <w:r>
         <w:rPr>
@@ -2087,25 +2593,7 @@
           <w:sz w:val="22"/>
           <w:szCs w:val="22"/>
         </w:rPr>
-        <w:t>mobile-</w:t>
-      </w:r>
-      <w:proofErr w:type="spellStart"/>
-      <w:r>
-        <w:rPr>
-          <w:bCs/>
-          <w:sz w:val="22"/>
-          <w:szCs w:val="22"/>
-        </w:rPr>
-        <w:t>first</w:t>
-      </w:r>
-      <w:proofErr w:type="spellEnd"/>
-      <w:r>
-        <w:rPr>
-          <w:bCs/>
-          <w:sz w:val="22"/>
-          <w:szCs w:val="22"/>
-        </w:rPr>
-        <w:t xml:space="preserve"> approach</w:t>
+        <w:t>mobile-first approach</w:t>
       </w:r>
       <w:r>
         <w:rPr>
@@ -3920,13 +4408,57 @@
     <w:lsdException w:name="HTML Sample" w:semiHidden="1" w:unhideWhenUsed="1"/>
     <w:lsdException w:name="HTML Typewriter" w:semiHidden="1" w:unhideWhenUsed="1"/>
     <w:lsdException w:name="HTML Variable" w:semiHidden="1" w:unhideWhenUsed="1"/>
+    <w:lsdException w:name="Normal Table" w:semiHidden="1" w:unhideWhenUsed="1"/>
     <w:lsdException w:name="annotation subject" w:semiHidden="1" w:unhideWhenUsed="1"/>
     <w:lsdException w:name="No List" w:semiHidden="1" w:unhideWhenUsed="1"/>
     <w:lsdException w:name="Outline List 1" w:semiHidden="1" w:unhideWhenUsed="1"/>
     <w:lsdException w:name="Outline List 2" w:semiHidden="1" w:unhideWhenUsed="1"/>
     <w:lsdException w:name="Outline List 3" w:semiHidden="1" w:unhideWhenUsed="1"/>
+    <w:lsdException w:name="Table Simple 1" w:semiHidden="1" w:unhideWhenUsed="1"/>
+    <w:lsdException w:name="Table Simple 2" w:semiHidden="1" w:unhideWhenUsed="1"/>
+    <w:lsdException w:name="Table Simple 3" w:semiHidden="1" w:unhideWhenUsed="1"/>
+    <w:lsdException w:name="Table Classic 1" w:semiHidden="1" w:unhideWhenUsed="1"/>
+    <w:lsdException w:name="Table Classic 2" w:semiHidden="1" w:unhideWhenUsed="1"/>
+    <w:lsdException w:name="Table Classic 3" w:semiHidden="1" w:unhideWhenUsed="1"/>
+    <w:lsdException w:name="Table Classic 4" w:semiHidden="1" w:unhideWhenUsed="1"/>
+    <w:lsdException w:name="Table Colorful 1" w:semiHidden="1" w:unhideWhenUsed="1"/>
+    <w:lsdException w:name="Table Colorful 2" w:semiHidden="1" w:unhideWhenUsed="1"/>
+    <w:lsdException w:name="Table Colorful 3" w:semiHidden="1" w:unhideWhenUsed="1"/>
+    <w:lsdException w:name="Table Columns 1" w:semiHidden="1" w:unhideWhenUsed="1"/>
+    <w:lsdException w:name="Table Columns 2" w:semiHidden="1" w:unhideWhenUsed="1"/>
+    <w:lsdException w:name="Table Columns 3" w:semiHidden="1" w:unhideWhenUsed="1"/>
+    <w:lsdException w:name="Table Columns 4" w:semiHidden="1" w:unhideWhenUsed="1"/>
+    <w:lsdException w:name="Table Columns 5" w:semiHidden="1" w:unhideWhenUsed="1"/>
+    <w:lsdException w:name="Table Grid 1" w:semiHidden="1" w:unhideWhenUsed="1"/>
+    <w:lsdException w:name="Table Grid 2" w:semiHidden="1" w:unhideWhenUsed="1"/>
+    <w:lsdException w:name="Table Grid 3" w:semiHidden="1" w:unhideWhenUsed="1"/>
+    <w:lsdException w:name="Table Grid 4" w:semiHidden="1" w:unhideWhenUsed="1"/>
+    <w:lsdException w:name="Table Grid 5" w:semiHidden="1" w:unhideWhenUsed="1"/>
+    <w:lsdException w:name="Table Grid 6" w:semiHidden="1" w:unhideWhenUsed="1"/>
+    <w:lsdException w:name="Table Grid 7" w:semiHidden="1" w:unhideWhenUsed="1"/>
+    <w:lsdException w:name="Table Grid 8" w:semiHidden="1" w:unhideWhenUsed="1"/>
+    <w:lsdException w:name="Table List 1" w:semiHidden="1" w:unhideWhenUsed="1"/>
+    <w:lsdException w:name="Table List 2" w:semiHidden="1" w:unhideWhenUsed="1"/>
+    <w:lsdException w:name="Table List 3" w:semiHidden="1" w:unhideWhenUsed="1"/>
+    <w:lsdException w:name="Table List 4" w:semiHidden="1" w:unhideWhenUsed="1"/>
+    <w:lsdException w:name="Table List 5" w:semiHidden="1" w:unhideWhenUsed="1"/>
+    <w:lsdException w:name="Table List 6" w:semiHidden="1" w:unhideWhenUsed="1"/>
+    <w:lsdException w:name="Table List 7" w:semiHidden="1" w:unhideWhenUsed="1"/>
+    <w:lsdException w:name="Table List 8" w:semiHidden="1" w:unhideWhenUsed="1"/>
+    <w:lsdException w:name="Table 3D effects 1" w:semiHidden="1" w:unhideWhenUsed="1"/>
+    <w:lsdException w:name="Table 3D effects 2" w:semiHidden="1" w:unhideWhenUsed="1"/>
+    <w:lsdException w:name="Table 3D effects 3" w:semiHidden="1" w:unhideWhenUsed="1"/>
+    <w:lsdException w:name="Table Contemporary" w:semiHidden="1" w:unhideWhenUsed="1"/>
+    <w:lsdException w:name="Table Elegant" w:semiHidden="1" w:unhideWhenUsed="1"/>
+    <w:lsdException w:name="Table Professional" w:semiHidden="1" w:unhideWhenUsed="1"/>
+    <w:lsdException w:name="Table Subtle 1" w:semiHidden="1" w:unhideWhenUsed="1"/>
+    <w:lsdException w:name="Table Subtle 2" w:semiHidden="1" w:unhideWhenUsed="1"/>
+    <w:lsdException w:name="Table Web 1" w:semiHidden="1" w:unhideWhenUsed="1"/>
+    <w:lsdException w:name="Table Web 2" w:semiHidden="1" w:unhideWhenUsed="1"/>
+    <w:lsdException w:name="Table Web 3" w:semiHidden="1" w:unhideWhenUsed="1"/>
     <w:lsdException w:name="Balloon Text" w:semiHidden="1" w:unhideWhenUsed="1"/>
     <w:lsdException w:name="Table Grid" w:uiPriority="59"/>
+    <w:lsdException w:name="Table Theme" w:semiHidden="1" w:unhideWhenUsed="1"/>
     <w:lsdException w:name="Placeholder Text" w:semiHidden="1"/>
     <w:lsdException w:name="No Spacing" w:uiPriority="1" w:qFormat="1"/>
     <w:lsdException w:name="Light Shading" w:uiPriority="60"/>

</xml_diff>